<commit_message>
Module 21, completed Customer, Product, Category & Dashboard Module for backend
</commit_message>
<xml_diff>
--- a/pos-inventory/notes.docx
+++ b/pos-inventory/notes.docx
@@ -31,6 +31,30 @@
           <w:color w:val="101828"/>
           <w:shd w:val="clear" w:color="auto" w:fill="FFFFFF"/>
         </w:rPr>
+        <w:t>Module 2</w:t>
+      </w:r>
+      <w:r>
+        <w:rPr>
+          <w:rFonts w:ascii="Hind Siliguri" w:hAnsi="Hind Siliguri" w:cs="Hind Siliguri"/>
+          <w:color w:val="101828"/>
+          <w:shd w:val="clear" w:color="auto" w:fill="FFFFFF"/>
+        </w:rPr>
+        <w:t>0</w:t>
+      </w:r>
+      <w:r>
+        <w:rPr>
+          <w:rFonts w:ascii="Hind Siliguri" w:hAnsi="Hind Siliguri" w:cs="Hind Siliguri"/>
+          <w:color w:val="101828"/>
+          <w:shd w:val="clear" w:color="auto" w:fill="FFFFFF"/>
+        </w:rPr>
+        <w:t xml:space="preserve"> : </w:t>
+      </w:r>
+      <w:r>
+        <w:rPr>
+          <w:rFonts w:ascii="Hind Siliguri" w:hAnsi="Hind Siliguri" w:cs="Hind Siliguri"/>
+          <w:color w:val="101828"/>
+          <w:shd w:val="clear" w:color="auto" w:fill="FFFFFF"/>
+        </w:rPr>
         <w:t>Laravel Inventory Project Step-19 (Live Class 2)</w:t>
       </w:r>
       <w:r>
@@ -48,6 +72,188 @@
           <w:shd w:val="clear" w:color="auto" w:fill="FFFFFF"/>
         </w:rPr>
         <w:t>completed on 01.08.23</w:t>
+      </w:r>
+    </w:p>
+    <w:p>
+      <w:pPr>
+        <w:rPr>
+          <w:rFonts w:ascii="Hind Siliguri" w:hAnsi="Hind Siliguri" w:cs="Hind Siliguri"/>
+          <w:color w:val="101828"/>
+          <w:shd w:val="clear" w:color="auto" w:fill="FFFFFF"/>
+        </w:rPr>
+      </w:pPr>
+      <w:r>
+        <w:rPr>
+          <w:rFonts w:ascii="Hind Siliguri" w:hAnsi="Hind Siliguri" w:cs="Hind Siliguri"/>
+          <w:color w:val="101828"/>
+          <w:shd w:val="clear" w:color="auto" w:fill="FFFFFF"/>
+        </w:rPr>
+        <w:t xml:space="preserve">Module 21 : </w:t>
+      </w:r>
+      <w:r>
+        <w:rPr>
+          <w:rFonts w:ascii="Hind Siliguri" w:hAnsi="Hind Siliguri" w:cs="Hind Siliguri"/>
+          <w:color w:val="101828"/>
+          <w:shd w:val="clear" w:color="auto" w:fill="FFFFFF"/>
+        </w:rPr>
+        <w:t>Laravel Inventory Project Step-20 (Live Class 1)</w:t>
+      </w:r>
+      <w:r>
+        <w:rPr>
+          <w:rFonts w:ascii="Hind Siliguri" w:hAnsi="Hind Siliguri" w:cs="Hind Siliguri"/>
+          <w:color w:val="101828"/>
+          <w:shd w:val="clear" w:color="auto" w:fill="FFFFFF"/>
+        </w:rPr>
+        <w:t xml:space="preserve"> </w:t>
+      </w:r>
+      <w:r>
+        <w:rPr>
+          <w:rFonts w:ascii="Hind Siliguri" w:hAnsi="Hind Siliguri" w:cs="Hind Siliguri"/>
+          <w:color w:val="101828"/>
+          <w:shd w:val="clear" w:color="auto" w:fill="FFFFFF"/>
+        </w:rPr>
+        <w:t>: completed on 04.08.23</w:t>
+      </w:r>
+    </w:p>
+    <w:p>
+      <w:pPr>
+        <w:rPr>
+          <w:rFonts w:ascii="Hind Siliguri" w:hAnsi="Hind Siliguri" w:cs="Hind Siliguri"/>
+          <w:color w:val="101828"/>
+          <w:shd w:val="clear" w:color="auto" w:fill="FFFFFF"/>
+        </w:rPr>
+      </w:pPr>
+      <w:r>
+        <w:rPr>
+          <w:rFonts w:ascii="Hind Siliguri" w:hAnsi="Hind Siliguri" w:cs="Hind Siliguri"/>
+          <w:color w:val="101828"/>
+          <w:shd w:val="clear" w:color="auto" w:fill="FFFFFF"/>
+        </w:rPr>
+        <w:t xml:space="preserve">Module 21 : Laravel Inventory Project Step-20 (Live Class </w:t>
+      </w:r>
+      <w:r>
+        <w:rPr>
+          <w:rFonts w:ascii="Hind Siliguri" w:hAnsi="Hind Siliguri" w:cs="Hind Siliguri"/>
+          <w:color w:val="101828"/>
+          <w:shd w:val="clear" w:color="auto" w:fill="FFFFFF"/>
+        </w:rPr>
+        <w:t>2</w:t>
+      </w:r>
+      <w:r>
+        <w:rPr>
+          <w:rFonts w:ascii="Hind Siliguri" w:hAnsi="Hind Siliguri" w:cs="Hind Siliguri"/>
+          <w:color w:val="101828"/>
+          <w:shd w:val="clear" w:color="auto" w:fill="FFFFFF"/>
+        </w:rPr>
+        <w:t>)</w:t>
+      </w:r>
+    </w:p>
+    <w:p>
+      <w:pPr>
+        <w:rPr>
+          <w:rFonts w:ascii="Hind Siliguri" w:hAnsi="Hind Siliguri" w:cs="Hind Siliguri"/>
+          <w:color w:val="101828"/>
+          <w:shd w:val="clear" w:color="auto" w:fill="FFFFFF"/>
+        </w:rPr>
+      </w:pPr>
+      <w:r>
+        <w:rPr>
+          <w:rFonts w:ascii="Hind Siliguri" w:hAnsi="Hind Siliguri" w:cs="Hind Siliguri"/>
+          <w:color w:val="101828"/>
+          <w:shd w:val="clear" w:color="auto" w:fill="FFFFFF"/>
+        </w:rPr>
+        <w:t>Create a Table :</w:t>
+      </w:r>
+    </w:p>
+    <w:p>
+      <w:pPr>
+        <w:tabs>
+          <w:tab w:val="left" w:pos="916"/>
+          <w:tab w:val="left" w:pos="1832"/>
+          <w:tab w:val="left" w:pos="2748"/>
+          <w:tab w:val="left" w:pos="3664"/>
+          <w:tab w:val="left" w:pos="4580"/>
+          <w:tab w:val="left" w:pos="5496"/>
+          <w:tab w:val="left" w:pos="6412"/>
+          <w:tab w:val="left" w:pos="7328"/>
+          <w:tab w:val="left" w:pos="8244"/>
+          <w:tab w:val="left" w:pos="9160"/>
+          <w:tab w:val="left" w:pos="10076"/>
+          <w:tab w:val="left" w:pos="10992"/>
+          <w:tab w:val="left" w:pos="11908"/>
+          <w:tab w:val="left" w:pos="12824"/>
+          <w:tab w:val="left" w:pos="13740"/>
+          <w:tab w:val="left" w:pos="14656"/>
+        </w:tabs>
+        <w:spacing w:after="0" w:line="240" w:lineRule="auto"/>
+        <w:rPr>
+          <w:rFonts w:ascii="Courier New" w:eastAsia="Times New Roman" w:hAnsi="Courier New" w:cs="Courier New"/>
+          <w:sz w:val="20"/>
+          <w:szCs w:val="20"/>
+        </w:rPr>
+      </w:pPr>
+      <w:r>
+        <w:rPr>
+          <w:rFonts w:ascii="Courier New" w:eastAsia="Times New Roman" w:hAnsi="Courier New" w:cs="Courier New"/>
+          <w:sz w:val="20"/>
+          <w:szCs w:val="20"/>
+        </w:rPr>
+        <w:t>php artisan make:migration create_customers_table --create=customers</w:t>
+      </w:r>
+    </w:p>
+    <w:p>
+      <w:pPr>
+        <w:pStyle w:val="HTMLPreformatted"/>
+      </w:pPr>
+      <w:r>
+        <w:rPr>
+          <w:rStyle w:val="HTMLCode"/>
+        </w:rPr>
+        <w:t>php artisan migrate</w:t>
+      </w:r>
+    </w:p>
+    <w:p>
+      <w:pPr>
+        <w:rPr>
+          <w:rFonts w:ascii="Hind Siliguri" w:hAnsi="Hind Siliguri" w:cs="Hind Siliguri"/>
+          <w:color w:val="101828"/>
+          <w:shd w:val="clear" w:color="auto" w:fill="FFFFFF"/>
+        </w:rPr>
+      </w:pPr>
+    </w:p>
+    <w:p>
+      <w:pPr>
+        <w:rPr>
+          <w:rFonts w:ascii="Hind Siliguri" w:hAnsi="Hind Siliguri" w:cs="Hind Siliguri"/>
+          <w:color w:val="101828"/>
+          <w:shd w:val="clear" w:color="auto" w:fill="FFFFFF"/>
+        </w:rPr>
+      </w:pPr>
+    </w:p>
+    <w:p>
+      <w:pPr>
+        <w:rPr>
+          <w:rFonts w:ascii="Hind Siliguri" w:hAnsi="Hind Siliguri" w:cs="Hind Siliguri"/>
+          <w:color w:val="101828"/>
+          <w:shd w:val="clear" w:color="auto" w:fill="FFFFFF"/>
+        </w:rPr>
+      </w:pPr>
+    </w:p>
+    <w:p>
+      <w:pPr>
+        <w:rPr>
+          <w:rFonts w:ascii="Hind Siliguri" w:hAnsi="Hind Siliguri" w:cs="Hind Siliguri"/>
+          <w:color w:val="101828"/>
+          <w:shd w:val="clear" w:color="auto" w:fill="FFFFFF"/>
+        </w:rPr>
+      </w:pPr>
+      <w:r>
+        <w:rPr>
+          <w:rFonts w:ascii="Hind Siliguri" w:hAnsi="Hind Siliguri" w:cs="Hind Siliguri"/>
+          <w:color w:val="101828"/>
+          <w:shd w:val="clear" w:color="auto" w:fill="FFFFFF"/>
+        </w:rPr>
+        <w:t xml:space="preserve"> </w:t>
       </w:r>
     </w:p>
     <w:sectPr>
@@ -486,6 +692,67 @@
     <w:semiHidden/>
     <w:unhideWhenUsed/>
   </w:style>
+  <w:style w:type="paragraph" w:styleId="HTMLPreformatted">
+    <w:name w:val="HTML Preformatted"/>
+    <w:basedOn w:val="Normal"/>
+    <w:link w:val="HTMLPreformattedChar"/>
+    <w:uiPriority w:val="99"/>
+    <w:semiHidden/>
+    <w:unhideWhenUsed/>
+    <w:rsid w:val="001541FE"/>
+    <w:pPr>
+      <w:tabs>
+        <w:tab w:val="left" w:pos="916"/>
+        <w:tab w:val="left" w:pos="1832"/>
+        <w:tab w:val="left" w:pos="2748"/>
+        <w:tab w:val="left" w:pos="3664"/>
+        <w:tab w:val="left" w:pos="4580"/>
+        <w:tab w:val="left" w:pos="5496"/>
+        <w:tab w:val="left" w:pos="6412"/>
+        <w:tab w:val="left" w:pos="7328"/>
+        <w:tab w:val="left" w:pos="8244"/>
+        <w:tab w:val="left" w:pos="9160"/>
+        <w:tab w:val="left" w:pos="10076"/>
+        <w:tab w:val="left" w:pos="10992"/>
+        <w:tab w:val="left" w:pos="11908"/>
+        <w:tab w:val="left" w:pos="12824"/>
+        <w:tab w:val="left" w:pos="13740"/>
+        <w:tab w:val="left" w:pos="14656"/>
+      </w:tabs>
+      <w:spacing w:after="0" w:line="240" w:lineRule="auto"/>
+    </w:pPr>
+    <w:rPr>
+      <w:rFonts w:ascii="Courier New" w:eastAsia="Times New Roman" w:hAnsi="Courier New" w:cs="Courier New"/>
+      <w:sz w:val="20"/>
+      <w:szCs w:val="20"/>
+    </w:rPr>
+  </w:style>
+  <w:style w:type="character" w:customStyle="1" w:styleId="HTMLPreformattedChar">
+    <w:name w:val="HTML Preformatted Char"/>
+    <w:basedOn w:val="DefaultParagraphFont"/>
+    <w:link w:val="HTMLPreformatted"/>
+    <w:uiPriority w:val="99"/>
+    <w:semiHidden/>
+    <w:rsid w:val="001541FE"/>
+    <w:rPr>
+      <w:rFonts w:ascii="Courier New" w:eastAsia="Times New Roman" w:hAnsi="Courier New" w:cs="Courier New"/>
+      <w:sz w:val="20"/>
+      <w:szCs w:val="20"/>
+    </w:rPr>
+  </w:style>
+  <w:style w:type="character" w:styleId="HTMLCode">
+    <w:name w:val="HTML Code"/>
+    <w:basedOn w:val="DefaultParagraphFont"/>
+    <w:uiPriority w:val="99"/>
+    <w:semiHidden/>
+    <w:unhideWhenUsed/>
+    <w:rsid w:val="001541FE"/>
+    <w:rPr>
+      <w:rFonts w:ascii="Courier New" w:eastAsia="Times New Roman" w:hAnsi="Courier New" w:cs="Courier New"/>
+      <w:sz w:val="20"/>
+      <w:szCs w:val="20"/>
+    </w:rPr>
+  </w:style>
 </w:styles>
 </file>
 

</xml_diff>

<commit_message>
Category Listing / Create Completed Step 1, LiveClass 1
</commit_message>
<xml_diff>
--- a/pos-inventory/notes.docx
+++ b/pos-inventory/notes.docx
@@ -55,15 +55,7 @@
           <w:color w:val="101828"/>
           <w:shd w:val="clear" w:color="auto" w:fill="FFFFFF"/>
         </w:rPr>
-        <w:t>Laravel Inventory Project Step-19 (Live Class 2)</w:t>
-      </w:r>
-      <w:r>
-        <w:rPr>
-          <w:rFonts w:ascii="Hind Siliguri" w:hAnsi="Hind Siliguri" w:cs="Hind Siliguri"/>
-          <w:color w:val="101828"/>
-          <w:shd w:val="clear" w:color="auto" w:fill="FFFFFF"/>
-        </w:rPr>
-        <w:t xml:space="preserve"> : </w:t>
+        <w:t xml:space="preserve">Laravel Inventory Project Step-19 (Live Class 2) : </w:t>
       </w:r>
       <w:r>
         <w:rPr>
@@ -88,15 +80,7 @@
           <w:color w:val="101828"/>
           <w:shd w:val="clear" w:color="auto" w:fill="FFFFFF"/>
         </w:rPr>
-        <w:t xml:space="preserve">Module 21 : </w:t>
-      </w:r>
-      <w:r>
-        <w:rPr>
-          <w:rFonts w:ascii="Hind Siliguri" w:hAnsi="Hind Siliguri" w:cs="Hind Siliguri"/>
-          <w:color w:val="101828"/>
-          <w:shd w:val="clear" w:color="auto" w:fill="FFFFFF"/>
-        </w:rPr>
-        <w:t>Laravel Inventory Project Step-20 (Live Class 1)</w:t>
+        <w:t>Module 21 : Laravel Inventory Project Step-20 (Live Class 1)</w:t>
       </w:r>
       <w:r>
         <w:rPr>
@@ -129,23 +113,15 @@
           <w:color w:val="101828"/>
           <w:shd w:val="clear" w:color="auto" w:fill="FFFFFF"/>
         </w:rPr>
-        <w:t xml:space="preserve">Module 21 : Laravel Inventory Project Step-20 (Live Class </w:t>
-      </w:r>
-      <w:r>
-        <w:rPr>
-          <w:rFonts w:ascii="Hind Siliguri" w:hAnsi="Hind Siliguri" w:cs="Hind Siliguri"/>
-          <w:color w:val="101828"/>
-          <w:shd w:val="clear" w:color="auto" w:fill="FFFFFF"/>
-        </w:rPr>
-        <w:t>2</w:t>
-      </w:r>
-      <w:r>
-        <w:rPr>
-          <w:rFonts w:ascii="Hind Siliguri" w:hAnsi="Hind Siliguri" w:cs="Hind Siliguri"/>
-          <w:color w:val="101828"/>
-          <w:shd w:val="clear" w:color="auto" w:fill="FFFFFF"/>
-        </w:rPr>
-        <w:t>)</w:t>
+        <w:t>Module 21 : Laravel Inventory Project Step-20 (Live Class 2)</w:t>
+      </w:r>
+      <w:r>
+        <w:rPr>
+          <w:rFonts w:ascii="Hind Siliguri" w:hAnsi="Hind Siliguri" w:cs="Hind Siliguri"/>
+          <w:color w:val="101828"/>
+          <w:shd w:val="clear" w:color="auto" w:fill="FFFFFF"/>
+        </w:rPr>
+        <w:t xml:space="preserve"> : completed on 05.08.23</w:t>
       </w:r>
     </w:p>
     <w:p>
@@ -204,22 +180,63 @@
     <w:p>
       <w:pPr>
         <w:pStyle w:val="HTMLPreformatted"/>
-      </w:pPr>
-      <w:r>
         <w:rPr>
           <w:rStyle w:val="HTMLCode"/>
         </w:rPr>
+      </w:pPr>
+      <w:r>
+        <w:rPr>
+          <w:rStyle w:val="HTMLCode"/>
+        </w:rPr>
         <w:t>php artisan migrate</w:t>
       </w:r>
     </w:p>
     <w:p>
       <w:pPr>
-        <w:rPr>
-          <w:rFonts w:ascii="Hind Siliguri" w:hAnsi="Hind Siliguri" w:cs="Hind Siliguri"/>
-          <w:color w:val="101828"/>
-          <w:shd w:val="clear" w:color="auto" w:fill="FFFFFF"/>
-        </w:rPr>
-      </w:pPr>
+        <w:pStyle w:val="HTMLPreformatted"/>
+        <w:rPr>
+          <w:rStyle w:val="HTMLCode"/>
+        </w:rPr>
+      </w:pPr>
+    </w:p>
+    <w:p>
+      <w:pPr>
+        <w:pStyle w:val="HTMLPreformatted"/>
+        <w:rPr>
+          <w:rStyle w:val="HTMLCode"/>
+        </w:rPr>
+      </w:pPr>
+      <w:r>
+        <w:rPr>
+          <w:rStyle w:val="HTMLCode"/>
+        </w:rPr>
+        <w:t>use jQuery DataTable for attachment of formatted table</w:t>
+      </w:r>
+      <w:r>
+        <w:rPr>
+          <w:rStyle w:val="HTMLCode"/>
+        </w:rPr>
+        <w:t xml:space="preserve"> :https://datatables.net</w:t>
+      </w:r>
+    </w:p>
+    <w:p>
+      <w:pPr>
+        <w:pStyle w:val="HTMLPreformatted"/>
+      </w:pPr>
+    </w:p>
+    <w:p>
+      <w:pPr>
+        <w:pStyle w:val="HTMLPreformatted"/>
+      </w:pPr>
+      <w:r>
+        <w:t>Laravel Inventory Project Step-21 (Live Class 1)</w:t>
+      </w:r>
+      <w:r>
+        <w:t xml:space="preserve"> :</w:t>
+      </w:r>
+      <w:r>
+        <w:t>1.07.00</w:t>
+      </w:r>
     </w:p>
     <w:p>
       <w:pPr>

</xml_diff>

<commit_message>
Working with Delete Data 29
</commit_message>
<xml_diff>
--- a/pos-inventory/notes.docx
+++ b/pos-inventory/notes.docx
@@ -243,10 +243,16 @@
         <w:t>Laravel Inventory Project Step-21 (Live Class 2) :</w:t>
       </w:r>
       <w:r>
-        <w:t>1.10</w:t>
+        <w:t>1.</w:t>
+      </w:r>
+      <w:r>
+        <w:t>50</w:t>
       </w:r>
       <w:r>
         <w:t>.00</w:t>
+      </w:r>
+      <w:r>
+        <w:t xml:space="preserve"> STOPED</w:t>
       </w:r>
     </w:p>
     <w:p>

</xml_diff>